<commit_message>
updated project documentation (not actual)
</commit_message>
<xml_diff>
--- a/n puzzle with walls.docx
+++ b/n puzzle with walls.docx
@@ -610,12 +610,10 @@
         <w:jc w:val="left"/>
         <w:rPr>
           <w:rFonts w:ascii="Calibri" w:hAnsi="Calibri" w:cs="Calibri" w:eastAsia="Calibri"/>
-          <w:b/>
-          <w:color w:val="auto"/>
-          <w:spacing w:val="0"/>
-          <w:position w:val="0"/>
-          <w:sz w:val="28"/>
-          <w:u w:val="single"/>
+          <w:color w:val="auto"/>
+          <w:spacing w:val="0"/>
+          <w:position w:val="0"/>
+          <w:sz w:val="28"/>
           <w:shd w:fill="auto" w:val="clear"/>
         </w:rPr>
       </w:pPr>
@@ -672,12 +670,10 @@
         <w:jc w:val="left"/>
         <w:rPr>
           <w:rFonts w:ascii="Calibri" w:hAnsi="Calibri" w:cs="Calibri" w:eastAsia="Calibri"/>
-          <w:b/>
-          <w:color w:val="auto"/>
-          <w:spacing w:val="0"/>
-          <w:position w:val="0"/>
-          <w:sz w:val="28"/>
-          <w:u w:val="single"/>
+          <w:color w:val="auto"/>
+          <w:spacing w:val="0"/>
+          <w:position w:val="0"/>
+          <w:sz w:val="28"/>
           <w:shd w:fill="auto" w:val="clear"/>
         </w:rPr>
       </w:pPr>
@@ -708,7 +704,7 @@
           <w:u w:val="single"/>
           <w:shd w:fill="auto" w:val="clear"/>
         </w:rPr>
-        <w:t xml:space="preserve">טיוטה</w:t>
+        <w:t xml:space="preserve">הישגים תכונתיים</w:t>
       </w:r>
       <w:r>
         <w:rPr>
@@ -748,6 +744,1982 @@
           <w:sz w:val="28"/>
           <w:shd w:fill="auto" w:val="clear"/>
         </w:rPr>
+        <w:t xml:space="preserve">1</w:t>
+      </w:r>
+      <w:r>
+        <w:rPr>
+          <w:rFonts w:ascii="Calibri" w:hAnsi="Calibri" w:cs="Calibri" w:eastAsia="Calibri"/>
+          <w:color w:val="auto"/>
+          <w:spacing w:val="0"/>
+          <w:position w:val="0"/>
+          <w:sz w:val="28"/>
+          <w:shd w:fill="auto" w:val="clear"/>
+        </w:rPr>
+        <w:t xml:space="preserve">. </w:t>
+      </w:r>
+      <w:r>
+        <w:rPr>
+          <w:rFonts w:ascii="Calibri" w:hAnsi="Calibri" w:cs="Calibri" w:eastAsia="Calibri"/>
+          <w:color w:val="auto"/>
+          <w:spacing w:val="0"/>
+          <w:position w:val="0"/>
+          <w:sz w:val="28"/>
+          <w:shd w:fill="auto" w:val="clear"/>
+        </w:rPr>
+        <w:t xml:space="preserve">Bevy</w:t>
+      </w:r>
+      <w:r>
+        <w:rPr>
+          <w:rFonts w:ascii="Calibri" w:hAnsi="Calibri" w:cs="Calibri" w:eastAsia="Calibri"/>
+          <w:color w:val="auto"/>
+          <w:spacing w:val="0"/>
+          <w:position w:val="0"/>
+          <w:sz w:val="28"/>
+          <w:shd w:fill="auto" w:val="clear"/>
+        </w:rPr>
+        <w:t xml:space="preserve"> עובד בשאילתות על </w:t>
+      </w:r>
+      <w:r>
+        <w:rPr>
+          <w:rFonts w:ascii="Calibri" w:hAnsi="Calibri" w:cs="Calibri" w:eastAsia="Calibri"/>
+          <w:color w:val="auto"/>
+          <w:spacing w:val="0"/>
+          <w:position w:val="0"/>
+          <w:sz w:val="28"/>
+          <w:shd w:fill="auto" w:val="clear"/>
+        </w:rPr>
+        <w:t xml:space="preserve">"</w:t>
+      </w:r>
+      <w:r>
+        <w:rPr>
+          <w:rFonts w:ascii="Calibri" w:hAnsi="Calibri" w:cs="Calibri" w:eastAsia="Calibri"/>
+          <w:color w:val="auto"/>
+          <w:spacing w:val="0"/>
+          <w:position w:val="0"/>
+          <w:sz w:val="28"/>
+          <w:shd w:fill="auto" w:val="clear"/>
+        </w:rPr>
+        <w:t xml:space="preserve">ישויות</w:t>
+      </w:r>
+      <w:r>
+        <w:rPr>
+          <w:rFonts w:ascii="Calibri" w:hAnsi="Calibri" w:cs="Calibri" w:eastAsia="Calibri"/>
+          <w:color w:val="auto"/>
+          <w:spacing w:val="0"/>
+          <w:position w:val="0"/>
+          <w:sz w:val="28"/>
+          <w:shd w:fill="auto" w:val="clear"/>
+        </w:rPr>
+        <w:t xml:space="preserve">" </w:t>
+      </w:r>
+      <w:r>
+        <w:rPr>
+          <w:rFonts w:ascii="Calibri" w:hAnsi="Calibri" w:cs="Calibri" w:eastAsia="Calibri"/>
+          <w:color w:val="auto"/>
+          <w:spacing w:val="0"/>
+          <w:position w:val="0"/>
+          <w:sz w:val="28"/>
+          <w:shd w:fill="auto" w:val="clear"/>
+        </w:rPr>
+        <w:t xml:space="preserve">שקיימות בעולם של האפליקציה</w:t>
+      </w:r>
+      <w:r>
+        <w:rPr>
+          <w:rFonts w:ascii="Calibri" w:hAnsi="Calibri" w:cs="Calibri" w:eastAsia="Calibri"/>
+          <w:color w:val="auto"/>
+          <w:spacing w:val="0"/>
+          <w:position w:val="0"/>
+          <w:sz w:val="28"/>
+          <w:shd w:fill="auto" w:val="clear"/>
+        </w:rPr>
+        <w:t xml:space="preserve">. </w:t>
+      </w:r>
+      <w:r>
+        <w:rPr>
+          <w:rFonts w:ascii="Calibri" w:hAnsi="Calibri" w:cs="Calibri" w:eastAsia="Calibri"/>
+          <w:color w:val="auto"/>
+          <w:spacing w:val="0"/>
+          <w:position w:val="0"/>
+          <w:sz w:val="28"/>
+          <w:shd w:fill="auto" w:val="clear"/>
+        </w:rPr>
+        <w:t xml:space="preserve">לעיתים צריך שרשרת תגובה של מערכות במחלקות שונות על מנת לגרום למשהו להתבצע</w:t>
+      </w:r>
+      <w:r>
+        <w:rPr>
+          <w:rFonts w:ascii="Calibri" w:hAnsi="Calibri" w:cs="Calibri" w:eastAsia="Calibri"/>
+          <w:color w:val="auto"/>
+          <w:spacing w:val="0"/>
+          <w:position w:val="0"/>
+          <w:sz w:val="28"/>
+          <w:shd w:fill="auto" w:val="clear"/>
+        </w:rPr>
+        <w:t xml:space="preserve">, </w:t>
+      </w:r>
+      <w:r>
+        <w:rPr>
+          <w:rFonts w:ascii="Calibri" w:hAnsi="Calibri" w:cs="Calibri" w:eastAsia="Calibri"/>
+          <w:color w:val="auto"/>
+          <w:spacing w:val="0"/>
+          <w:position w:val="0"/>
+          <w:sz w:val="28"/>
+          <w:shd w:fill="auto" w:val="clear"/>
+        </w:rPr>
+        <w:t xml:space="preserve">כאשר כל מערכת צריכה משאבים שונים</w:t>
+      </w:r>
+      <w:r>
+        <w:rPr>
+          <w:rFonts w:ascii="Calibri" w:hAnsi="Calibri" w:cs="Calibri" w:eastAsia="Calibri"/>
+          <w:color w:val="auto"/>
+          <w:spacing w:val="0"/>
+          <w:position w:val="0"/>
+          <w:sz w:val="28"/>
+          <w:shd w:fill="auto" w:val="clear"/>
+        </w:rPr>
+        <w:t xml:space="preserve">.</w:t>
+      </w:r>
+    </w:p>
+    <w:p>
+      <w:pPr>
+        <w:bidi w:val="true"/>
+        <w:spacing w:before="0" w:after="160" w:line="259"/>
+        <w:ind w:right="0" w:left="0" w:firstLine="0"/>
+        <w:jc w:val="left"/>
+        <w:rPr>
+          <w:rFonts w:ascii="Calibri" w:hAnsi="Calibri" w:cs="Calibri" w:eastAsia="Calibri"/>
+          <w:color w:val="auto"/>
+          <w:spacing w:val="0"/>
+          <w:position w:val="0"/>
+          <w:sz w:val="28"/>
+          <w:shd w:fill="auto" w:val="clear"/>
+        </w:rPr>
+      </w:pPr>
+      <w:r>
+        <w:rPr>
+          <w:rFonts w:ascii="Calibri" w:hAnsi="Calibri" w:cs="Calibri" w:eastAsia="Calibri"/>
+          <w:color w:val="auto"/>
+          <w:spacing w:val="0"/>
+          <w:position w:val="0"/>
+          <w:sz w:val="28"/>
+          <w:u w:val="single"/>
+          <w:shd w:fill="auto" w:val="clear"/>
+        </w:rPr>
+        <w:t xml:space="preserve">דוגמה</w:t>
+      </w:r>
+      <w:r>
+        <w:rPr>
+          <w:rFonts w:ascii="Calibri" w:hAnsi="Calibri" w:cs="Calibri" w:eastAsia="Calibri"/>
+          <w:color w:val="auto"/>
+          <w:spacing w:val="0"/>
+          <w:position w:val="0"/>
+          <w:sz w:val="28"/>
+          <w:u w:val="single"/>
+          <w:shd w:fill="auto" w:val="clear"/>
+        </w:rPr>
+        <w:t xml:space="preserve">:</w:t>
+      </w:r>
+      <w:r>
+        <w:rPr>
+          <w:rFonts w:ascii="Calibri" w:hAnsi="Calibri" w:cs="Calibri" w:eastAsia="Calibri"/>
+          <w:color w:val="auto"/>
+          <w:spacing w:val="0"/>
+          <w:position w:val="0"/>
+          <w:sz w:val="28"/>
+          <w:shd w:fill="auto" w:val="clear"/>
+        </w:rPr>
+        <w:t xml:space="preserve"> </w:t>
+      </w:r>
+      <w:r>
+        <w:rPr>
+          <w:rFonts w:ascii="Calibri" w:hAnsi="Calibri" w:cs="Calibri" w:eastAsia="Calibri"/>
+          <w:color w:val="auto"/>
+          <w:spacing w:val="0"/>
+          <w:position w:val="0"/>
+          <w:sz w:val="28"/>
+          <w:shd w:fill="auto" w:val="clear"/>
+        </w:rPr>
+        <w:t xml:space="preserve">השחקן לוחץ על מקש או על העכבר על מנת להזיז משבצת</w:t>
+      </w:r>
+      <w:r>
+        <w:rPr>
+          <w:rFonts w:ascii="Calibri" w:hAnsi="Calibri" w:cs="Calibri" w:eastAsia="Calibri"/>
+          <w:color w:val="auto"/>
+          <w:spacing w:val="0"/>
+          <w:position w:val="0"/>
+          <w:sz w:val="28"/>
+          <w:shd w:fill="auto" w:val="clear"/>
+        </w:rPr>
+        <w:t xml:space="preserve">, </w:t>
+      </w:r>
+      <w:r>
+        <w:rPr>
+          <w:rFonts w:ascii="Calibri" w:hAnsi="Calibri" w:cs="Calibri" w:eastAsia="Calibri"/>
+          <w:color w:val="auto"/>
+          <w:spacing w:val="0"/>
+          <w:position w:val="0"/>
+          <w:sz w:val="28"/>
+          <w:shd w:fill="auto" w:val="clear"/>
+        </w:rPr>
+        <w:t xml:space="preserve">מנהל הלוח מחליף את המיקום הלוגי של המשבצות</w:t>
+      </w:r>
+      <w:r>
+        <w:rPr>
+          <w:rFonts w:ascii="Calibri" w:hAnsi="Calibri" w:cs="Calibri" w:eastAsia="Calibri"/>
+          <w:color w:val="auto"/>
+          <w:spacing w:val="0"/>
+          <w:position w:val="0"/>
+          <w:sz w:val="28"/>
+          <w:shd w:fill="auto" w:val="clear"/>
+        </w:rPr>
+        <w:t xml:space="preserve">, </w:t>
+      </w:r>
+      <w:r>
+        <w:rPr>
+          <w:rFonts w:ascii="Calibri" w:hAnsi="Calibri" w:cs="Calibri" w:eastAsia="Calibri"/>
+          <w:color w:val="auto"/>
+          <w:spacing w:val="0"/>
+          <w:position w:val="0"/>
+          <w:sz w:val="28"/>
+          <w:shd w:fill="auto" w:val="clear"/>
+        </w:rPr>
+        <w:t xml:space="preserve">מנהל הגרפיקה מחליף את המיקום הגרפי של המשבצות בלוח</w:t>
+      </w:r>
+      <w:r>
+        <w:rPr>
+          <w:rFonts w:ascii="Calibri" w:hAnsi="Calibri" w:cs="Calibri" w:eastAsia="Calibri"/>
+          <w:color w:val="auto"/>
+          <w:spacing w:val="0"/>
+          <w:position w:val="0"/>
+          <w:sz w:val="28"/>
+          <w:shd w:fill="auto" w:val="clear"/>
+        </w:rPr>
+        <w:t xml:space="preserve">, </w:t>
+      </w:r>
+      <w:r>
+        <w:rPr>
+          <w:rFonts w:ascii="Calibri" w:hAnsi="Calibri" w:cs="Calibri" w:eastAsia="Calibri"/>
+          <w:color w:val="auto"/>
+          <w:spacing w:val="0"/>
+          <w:position w:val="0"/>
+          <w:sz w:val="28"/>
+          <w:shd w:fill="auto" w:val="clear"/>
+        </w:rPr>
+        <w:t xml:space="preserve">מנהל הלוח בודק אם הלוח נפתר ואם כן נועל את הלוח ומדפיס הודעה</w:t>
+      </w:r>
+      <w:r>
+        <w:rPr>
+          <w:rFonts w:ascii="Calibri" w:hAnsi="Calibri" w:cs="Calibri" w:eastAsia="Calibri"/>
+          <w:color w:val="auto"/>
+          <w:spacing w:val="0"/>
+          <w:position w:val="0"/>
+          <w:sz w:val="28"/>
+          <w:shd w:fill="auto" w:val="clear"/>
+        </w:rPr>
+        <w:t xml:space="preserve">.</w:t>
+      </w:r>
+    </w:p>
+    <w:p>
+      <w:pPr>
+        <w:bidi w:val="true"/>
+        <w:spacing w:before="0" w:after="160" w:line="259"/>
+        <w:ind w:right="0" w:left="0" w:firstLine="0"/>
+        <w:jc w:val="left"/>
+        <w:rPr>
+          <w:rFonts w:ascii="Calibri" w:hAnsi="Calibri" w:cs="Calibri" w:eastAsia="Calibri"/>
+          <w:color w:val="auto"/>
+          <w:spacing w:val="0"/>
+          <w:position w:val="0"/>
+          <w:sz w:val="28"/>
+          <w:shd w:fill="auto" w:val="clear"/>
+        </w:rPr>
+      </w:pPr>
+      <w:r>
+        <w:rPr>
+          <w:rFonts w:ascii="Calibri" w:hAnsi="Calibri" w:cs="Calibri" w:eastAsia="Calibri"/>
+          <w:color w:val="auto"/>
+          <w:spacing w:val="0"/>
+          <w:position w:val="0"/>
+          <w:sz w:val="28"/>
+          <w:u w:val="single"/>
+          <w:shd w:fill="auto" w:val="clear"/>
+        </w:rPr>
+        <w:t xml:space="preserve">פתרון נאיבי</w:t>
+      </w:r>
+      <w:r>
+        <w:rPr>
+          <w:rFonts w:ascii="Calibri" w:hAnsi="Calibri" w:cs="Calibri" w:eastAsia="Calibri"/>
+          <w:color w:val="auto"/>
+          <w:spacing w:val="0"/>
+          <w:position w:val="0"/>
+          <w:sz w:val="28"/>
+          <w:u w:val="single"/>
+          <w:shd w:fill="auto" w:val="clear"/>
+        </w:rPr>
+        <w:t xml:space="preserve">:</w:t>
+      </w:r>
+      <w:r>
+        <w:rPr>
+          <w:rFonts w:ascii="Calibri" w:hAnsi="Calibri" w:cs="Calibri" w:eastAsia="Calibri"/>
+          <w:color w:val="auto"/>
+          <w:spacing w:val="0"/>
+          <w:position w:val="0"/>
+          <w:sz w:val="28"/>
+          <w:shd w:fill="auto" w:val="clear"/>
+        </w:rPr>
+        <w:t xml:space="preserve"> </w:t>
+      </w:r>
+      <w:r>
+        <w:rPr>
+          <w:rFonts w:ascii="Calibri" w:hAnsi="Calibri" w:cs="Calibri" w:eastAsia="Calibri"/>
+          <w:color w:val="auto"/>
+          <w:spacing w:val="0"/>
+          <w:position w:val="0"/>
+          <w:sz w:val="28"/>
+          <w:shd w:fill="auto" w:val="clear"/>
+        </w:rPr>
+        <w:t xml:space="preserve">הגישה הנאיבית תהיה לקשר לאפליקציה את מערכות האינפוט</w:t>
+      </w:r>
+      <w:r>
+        <w:rPr>
+          <w:rFonts w:ascii="Calibri" w:hAnsi="Calibri" w:cs="Calibri" w:eastAsia="Calibri"/>
+          <w:color w:val="auto"/>
+          <w:spacing w:val="0"/>
+          <w:position w:val="0"/>
+          <w:sz w:val="28"/>
+          <w:shd w:fill="auto" w:val="clear"/>
+        </w:rPr>
+        <w:t xml:space="preserve">. </w:t>
+      </w:r>
+      <w:r>
+        <w:rPr>
+          <w:rFonts w:ascii="Calibri" w:hAnsi="Calibri" w:cs="Calibri" w:eastAsia="Calibri"/>
+          <w:color w:val="auto"/>
+          <w:spacing w:val="0"/>
+          <w:position w:val="0"/>
+          <w:sz w:val="28"/>
+          <w:shd w:fill="auto" w:val="clear"/>
+        </w:rPr>
+        <w:t xml:space="preserve">אלו יקבלו גישה לכל הדברים שידרשו על ידי כל המערכות האחרות ויעבירו להן אותם</w:t>
+      </w:r>
+      <w:r>
+        <w:rPr>
+          <w:rFonts w:ascii="Calibri" w:hAnsi="Calibri" w:cs="Calibri" w:eastAsia="Calibri"/>
+          <w:color w:val="auto"/>
+          <w:spacing w:val="0"/>
+          <w:position w:val="0"/>
+          <w:sz w:val="28"/>
+          <w:shd w:fill="auto" w:val="clear"/>
+        </w:rPr>
+        <w:t xml:space="preserve">- </w:t>
+      </w:r>
+      <w:r>
+        <w:rPr>
+          <w:rFonts w:ascii="Calibri" w:hAnsi="Calibri" w:cs="Calibri" w:eastAsia="Calibri"/>
+          <w:color w:val="auto"/>
+          <w:spacing w:val="0"/>
+          <w:position w:val="0"/>
+          <w:sz w:val="28"/>
+          <w:shd w:fill="auto" w:val="clear"/>
+        </w:rPr>
+        <w:t xml:space="preserve">מהלוח עם המיקום הלוגי עד לישויות הגרפיות של המשבצות</w:t>
+      </w:r>
+      <w:r>
+        <w:rPr>
+          <w:rFonts w:ascii="Calibri" w:hAnsi="Calibri" w:cs="Calibri" w:eastAsia="Calibri"/>
+          <w:color w:val="auto"/>
+          <w:spacing w:val="0"/>
+          <w:position w:val="0"/>
+          <w:sz w:val="28"/>
+          <w:shd w:fill="auto" w:val="clear"/>
+        </w:rPr>
+        <w:t xml:space="preserve">. </w:t>
+      </w:r>
+    </w:p>
+    <w:p>
+      <w:pPr>
+        <w:bidi w:val="true"/>
+        <w:spacing w:before="0" w:after="160" w:line="259"/>
+        <w:ind w:right="0" w:left="0" w:firstLine="0"/>
+        <w:jc w:val="left"/>
+        <w:rPr>
+          <w:rFonts w:ascii="Calibri" w:hAnsi="Calibri" w:cs="Calibri" w:eastAsia="Calibri"/>
+          <w:color w:val="auto"/>
+          <w:spacing w:val="0"/>
+          <w:position w:val="0"/>
+          <w:sz w:val="28"/>
+          <w:shd w:fill="auto" w:val="clear"/>
+        </w:rPr>
+      </w:pPr>
+      <w:r>
+        <w:rPr>
+          <w:rFonts w:ascii="Calibri" w:hAnsi="Calibri" w:cs="Calibri" w:eastAsia="Calibri"/>
+          <w:color w:val="auto"/>
+          <w:spacing w:val="0"/>
+          <w:position w:val="0"/>
+          <w:sz w:val="28"/>
+          <w:u w:val="single"/>
+          <w:shd w:fill="auto" w:val="clear"/>
+        </w:rPr>
+        <w:t xml:space="preserve">בעיה</w:t>
+      </w:r>
+      <w:r>
+        <w:rPr>
+          <w:rFonts w:ascii="Calibri" w:hAnsi="Calibri" w:cs="Calibri" w:eastAsia="Calibri"/>
+          <w:color w:val="auto"/>
+          <w:spacing w:val="0"/>
+          <w:position w:val="0"/>
+          <w:sz w:val="28"/>
+          <w:u w:val="single"/>
+          <w:shd w:fill="auto" w:val="clear"/>
+        </w:rPr>
+        <w:t xml:space="preserve">:</w:t>
+      </w:r>
+      <w:r>
+        <w:rPr>
+          <w:rFonts w:ascii="Calibri" w:hAnsi="Calibri" w:cs="Calibri" w:eastAsia="Calibri"/>
+          <w:color w:val="auto"/>
+          <w:spacing w:val="0"/>
+          <w:position w:val="0"/>
+          <w:sz w:val="28"/>
+          <w:shd w:fill="auto" w:val="clear"/>
+        </w:rPr>
+        <w:t xml:space="preserve"> </w:t>
+      </w:r>
+      <w:r>
+        <w:rPr>
+          <w:rFonts w:ascii="Calibri" w:hAnsi="Calibri" w:cs="Calibri" w:eastAsia="Calibri"/>
+          <w:color w:val="auto"/>
+          <w:spacing w:val="0"/>
+          <w:position w:val="0"/>
+          <w:sz w:val="28"/>
+          <w:shd w:fill="auto" w:val="clear"/>
+        </w:rPr>
+        <w:t xml:space="preserve">שיטה זו בעייתית כיוון שהיא יוצרת תלות לא הכרחית בין הפעולות והעברות של הרבה משתנים לא הכרחיים לרוב הפונקציות </w:t>
+      </w:r>
+      <w:r>
+        <w:rPr>
+          <w:rFonts w:ascii="Calibri" w:hAnsi="Calibri" w:cs="Calibri" w:eastAsia="Calibri"/>
+          <w:color w:val="auto"/>
+          <w:spacing w:val="0"/>
+          <w:position w:val="0"/>
+          <w:sz w:val="28"/>
+          <w:shd w:fill="auto" w:val="clear"/>
+        </w:rPr>
+        <w:t xml:space="preserve">(</w:t>
+      </w:r>
+      <w:r>
+        <w:rPr>
+          <w:rFonts w:ascii="Calibri" w:hAnsi="Calibri" w:cs="Calibri" w:eastAsia="Calibri"/>
+          <w:color w:val="auto"/>
+          <w:spacing w:val="0"/>
+          <w:position w:val="0"/>
+          <w:sz w:val="28"/>
+          <w:shd w:fill="auto" w:val="clear"/>
+        </w:rPr>
+        <w:t xml:space="preserve">ובסופו של דבר</w:t>
+      </w:r>
+      <w:r>
+        <w:rPr>
+          <w:rFonts w:ascii="Calibri" w:hAnsi="Calibri" w:cs="Calibri" w:eastAsia="Calibri"/>
+          <w:color w:val="auto"/>
+          <w:spacing w:val="0"/>
+          <w:position w:val="0"/>
+          <w:sz w:val="28"/>
+          <w:shd w:fill="auto" w:val="clear"/>
+        </w:rPr>
+        <w:t xml:space="preserve">, </w:t>
+      </w:r>
+      <w:r>
+        <w:rPr>
+          <w:rFonts w:ascii="Calibri" w:hAnsi="Calibri" w:cs="Calibri" w:eastAsia="Calibri"/>
+          <w:color w:val="auto"/>
+          <w:spacing w:val="0"/>
+          <w:position w:val="0"/>
+          <w:sz w:val="28"/>
+          <w:shd w:fill="auto" w:val="clear"/>
+        </w:rPr>
+        <w:t xml:space="preserve">רשימת פרמטרים גדולה בהרבה מהדרוש למערכות האינפוט</w:t>
+      </w:r>
+      <w:r>
+        <w:rPr>
+          <w:rFonts w:ascii="Calibri" w:hAnsi="Calibri" w:cs="Calibri" w:eastAsia="Calibri"/>
+          <w:color w:val="auto"/>
+          <w:spacing w:val="0"/>
+          <w:position w:val="0"/>
+          <w:sz w:val="28"/>
+          <w:shd w:fill="auto" w:val="clear"/>
+        </w:rPr>
+        <w:t xml:space="preserve">).</w:t>
+      </w:r>
+    </w:p>
+    <w:p>
+      <w:pPr>
+        <w:bidi w:val="true"/>
+        <w:spacing w:before="0" w:after="160" w:line="259"/>
+        <w:ind w:right="0" w:left="0" w:firstLine="0"/>
+        <w:jc w:val="left"/>
+        <w:rPr>
+          <w:rFonts w:ascii="Calibri" w:hAnsi="Calibri" w:cs="Calibri" w:eastAsia="Calibri"/>
+          <w:color w:val="auto"/>
+          <w:spacing w:val="0"/>
+          <w:position w:val="0"/>
+          <w:sz w:val="28"/>
+          <w:shd w:fill="auto" w:val="clear"/>
+        </w:rPr>
+      </w:pPr>
+      <w:r>
+        <w:rPr>
+          <w:rFonts w:ascii="Calibri" w:hAnsi="Calibri" w:cs="Calibri" w:eastAsia="Calibri"/>
+          <w:color w:val="auto"/>
+          <w:spacing w:val="0"/>
+          <w:position w:val="0"/>
+          <w:sz w:val="28"/>
+          <w:u w:val="single"/>
+          <w:shd w:fill="auto" w:val="clear"/>
+        </w:rPr>
+        <w:t xml:space="preserve">פתרון</w:t>
+      </w:r>
+      <w:r>
+        <w:rPr>
+          <w:rFonts w:ascii="Calibri" w:hAnsi="Calibri" w:cs="Calibri" w:eastAsia="Calibri"/>
+          <w:color w:val="auto"/>
+          <w:spacing w:val="0"/>
+          <w:position w:val="0"/>
+          <w:sz w:val="28"/>
+          <w:u w:val="single"/>
+          <w:shd w:fill="auto" w:val="clear"/>
+        </w:rPr>
+        <w:t xml:space="preserve">:</w:t>
+      </w:r>
+      <w:r>
+        <w:rPr>
+          <w:rFonts w:ascii="Calibri" w:hAnsi="Calibri" w:cs="Calibri" w:eastAsia="Calibri"/>
+          <w:color w:val="auto"/>
+          <w:spacing w:val="0"/>
+          <w:position w:val="0"/>
+          <w:sz w:val="28"/>
+          <w:shd w:fill="auto" w:val="clear"/>
+        </w:rPr>
+        <w:t xml:space="preserve"> </w:t>
+      </w:r>
+      <w:r>
+        <w:rPr>
+          <w:rFonts w:ascii="Calibri" w:hAnsi="Calibri" w:cs="Calibri" w:eastAsia="Calibri"/>
+          <w:color w:val="auto"/>
+          <w:spacing w:val="0"/>
+          <w:position w:val="0"/>
+          <w:sz w:val="28"/>
+          <w:shd w:fill="auto" w:val="clear"/>
+        </w:rPr>
+        <w:t xml:space="preserve">נשתמש במערכת של אירועים על מנת להודיע למאזין במערכת הבאה שעליו לפעול</w:t>
+      </w:r>
+      <w:r>
+        <w:rPr>
+          <w:rFonts w:ascii="Calibri" w:hAnsi="Calibri" w:cs="Calibri" w:eastAsia="Calibri"/>
+          <w:color w:val="auto"/>
+          <w:spacing w:val="0"/>
+          <w:position w:val="0"/>
+          <w:sz w:val="28"/>
+          <w:shd w:fill="auto" w:val="clear"/>
+        </w:rPr>
+        <w:t xml:space="preserve">. </w:t>
+      </w:r>
+      <w:r>
+        <w:rPr>
+          <w:rFonts w:ascii="Calibri" w:hAnsi="Calibri" w:cs="Calibri" w:eastAsia="Calibri"/>
+          <w:color w:val="auto"/>
+          <w:spacing w:val="0"/>
+          <w:position w:val="0"/>
+          <w:sz w:val="28"/>
+          <w:shd w:fill="auto" w:val="clear"/>
+        </w:rPr>
+        <w:t xml:space="preserve">נעביר באירועים את המידע הדרוש ונשייך את המערכות לקבוצות מערכות על מנת לוודא שירוצו בסדר הנכון</w:t>
+      </w:r>
+      <w:r>
+        <w:rPr>
+          <w:rFonts w:ascii="Calibri" w:hAnsi="Calibri" w:cs="Calibri" w:eastAsia="Calibri"/>
+          <w:color w:val="auto"/>
+          <w:spacing w:val="0"/>
+          <w:position w:val="0"/>
+          <w:sz w:val="28"/>
+          <w:shd w:fill="auto" w:val="clear"/>
+        </w:rPr>
+        <w:t xml:space="preserve">. </w:t>
+      </w:r>
+      <w:r>
+        <w:rPr>
+          <w:rFonts w:ascii="Calibri" w:hAnsi="Calibri" w:cs="Calibri" w:eastAsia="Calibri"/>
+          <w:color w:val="auto"/>
+          <w:spacing w:val="0"/>
+          <w:position w:val="0"/>
+          <w:sz w:val="28"/>
+          <w:shd w:fill="auto" w:val="clear"/>
+        </w:rPr>
+        <w:t xml:space="preserve">בשיטה זו כל מערכת מקבלת רק את הפרמטרים שדרושים לעבודה שלה ישירות מהאפליקציה</w:t>
+      </w:r>
+      <w:r>
+        <w:rPr>
+          <w:rFonts w:ascii="Calibri" w:hAnsi="Calibri" w:cs="Calibri" w:eastAsia="Calibri"/>
+          <w:color w:val="auto"/>
+          <w:spacing w:val="0"/>
+          <w:position w:val="0"/>
+          <w:sz w:val="28"/>
+          <w:shd w:fill="auto" w:val="clear"/>
+        </w:rPr>
+        <w:t xml:space="preserve">.</w:t>
+      </w:r>
+    </w:p>
+    <w:p>
+      <w:pPr>
+        <w:bidi w:val="true"/>
+        <w:spacing w:before="0" w:after="160" w:line="259"/>
+        <w:ind w:right="0" w:left="0" w:firstLine="0"/>
+        <w:jc w:val="left"/>
+        <w:rPr>
+          <w:rFonts w:ascii="Calibri" w:hAnsi="Calibri" w:cs="Calibri" w:eastAsia="Calibri"/>
+          <w:color w:val="auto"/>
+          <w:spacing w:val="0"/>
+          <w:position w:val="0"/>
+          <w:sz w:val="28"/>
+          <w:shd w:fill="auto" w:val="clear"/>
+        </w:rPr>
+      </w:pPr>
+      <w:r>
+        <w:rPr>
+          <w:rFonts w:ascii="Calibri" w:hAnsi="Calibri" w:cs="Calibri" w:eastAsia="Calibri"/>
+          <w:color w:val="auto"/>
+          <w:spacing w:val="0"/>
+          <w:position w:val="0"/>
+          <w:sz w:val="28"/>
+          <w:u w:val="single"/>
+          <w:shd w:fill="auto" w:val="clear"/>
+        </w:rPr>
+        <w:t xml:space="preserve">בעיה</w:t>
+      </w:r>
+      <w:r>
+        <w:rPr>
+          <w:rFonts w:ascii="Calibri" w:hAnsi="Calibri" w:cs="Calibri" w:eastAsia="Calibri"/>
+          <w:color w:val="auto"/>
+          <w:spacing w:val="0"/>
+          <w:position w:val="0"/>
+          <w:sz w:val="28"/>
+          <w:u w:val="single"/>
+          <w:shd w:fill="auto" w:val="clear"/>
+        </w:rPr>
+        <w:t xml:space="preserve">:</w:t>
+      </w:r>
+      <w:r>
+        <w:rPr>
+          <w:rFonts w:ascii="Calibri" w:hAnsi="Calibri" w:cs="Calibri" w:eastAsia="Calibri"/>
+          <w:color w:val="auto"/>
+          <w:spacing w:val="0"/>
+          <w:position w:val="0"/>
+          <w:sz w:val="28"/>
+          <w:shd w:fill="auto" w:val="clear"/>
+        </w:rPr>
+        <w:t xml:space="preserve"> </w:t>
+      </w:r>
+      <w:r>
+        <w:rPr>
+          <w:rFonts w:ascii="Calibri" w:hAnsi="Calibri" w:cs="Calibri" w:eastAsia="Calibri"/>
+          <w:color w:val="auto"/>
+          <w:spacing w:val="0"/>
+          <w:position w:val="0"/>
+          <w:sz w:val="28"/>
+          <w:shd w:fill="auto" w:val="clear"/>
+        </w:rPr>
+        <w:t xml:space="preserve">כיוון שמאזיני האירועים עוברים על כל האירועים איטרטיבית</w:t>
+      </w:r>
+      <w:r>
+        <w:rPr>
+          <w:rFonts w:ascii="Calibri" w:hAnsi="Calibri" w:cs="Calibri" w:eastAsia="Calibri"/>
+          <w:color w:val="auto"/>
+          <w:spacing w:val="0"/>
+          <w:position w:val="0"/>
+          <w:sz w:val="28"/>
+          <w:shd w:fill="auto" w:val="clear"/>
+        </w:rPr>
+        <w:t xml:space="preserve">, </w:t>
+      </w:r>
+      <w:r>
+        <w:rPr>
+          <w:rFonts w:ascii="Calibri" w:hAnsi="Calibri" w:cs="Calibri" w:eastAsia="Calibri"/>
+          <w:color w:val="auto"/>
+          <w:spacing w:val="0"/>
+          <w:position w:val="0"/>
+          <w:sz w:val="28"/>
+          <w:shd w:fill="auto" w:val="clear"/>
+        </w:rPr>
+        <w:t xml:space="preserve">עלול להיווצר מצב בו נשלחים שני אירועי אינפוט בו זמנית</w:t>
+      </w:r>
+      <w:r>
+        <w:rPr>
+          <w:rFonts w:ascii="Calibri" w:hAnsi="Calibri" w:cs="Calibri" w:eastAsia="Calibri"/>
+          <w:color w:val="auto"/>
+          <w:spacing w:val="0"/>
+          <w:position w:val="0"/>
+          <w:sz w:val="28"/>
+          <w:shd w:fill="auto" w:val="clear"/>
+        </w:rPr>
+        <w:t xml:space="preserve">. </w:t>
+      </w:r>
+      <w:r>
+        <w:rPr>
+          <w:rFonts w:ascii="Calibri" w:hAnsi="Calibri" w:cs="Calibri" w:eastAsia="Calibri"/>
+          <w:color w:val="auto"/>
+          <w:spacing w:val="0"/>
+          <w:position w:val="0"/>
+          <w:sz w:val="28"/>
+          <w:shd w:fill="auto" w:val="clear"/>
+        </w:rPr>
+        <w:t xml:space="preserve">Bevy</w:t>
+      </w:r>
+      <w:r>
+        <w:rPr>
+          <w:rFonts w:ascii="Calibri" w:hAnsi="Calibri" w:cs="Calibri" w:eastAsia="Calibri"/>
+          <w:color w:val="auto"/>
+          <w:spacing w:val="0"/>
+          <w:position w:val="0"/>
+          <w:sz w:val="28"/>
+          <w:shd w:fill="auto" w:val="clear"/>
+        </w:rPr>
+        <w:t xml:space="preserve"> ו</w:t>
+      </w:r>
+      <w:r>
+        <w:rPr>
+          <w:rFonts w:ascii="Calibri" w:hAnsi="Calibri" w:cs="Calibri" w:eastAsia="Calibri"/>
+          <w:color w:val="auto"/>
+          <w:spacing w:val="0"/>
+          <w:position w:val="0"/>
+          <w:sz w:val="28"/>
+          <w:shd w:fill="auto" w:val="clear"/>
+        </w:rPr>
+        <w:t xml:space="preserve">-</w:t>
+      </w:r>
+      <w:r>
+        <w:rPr>
+          <w:rFonts w:ascii="Calibri" w:hAnsi="Calibri" w:cs="Calibri" w:eastAsia="Calibri"/>
+          <w:color w:val="auto"/>
+          <w:spacing w:val="0"/>
+          <w:position w:val="0"/>
+          <w:sz w:val="28"/>
+          <w:shd w:fill="auto" w:val="clear"/>
+        </w:rPr>
+        <w:t xml:space="preserve">Rust</w:t>
+      </w:r>
+      <w:r>
+        <w:rPr>
+          <w:rFonts w:ascii="Calibri" w:hAnsi="Calibri" w:cs="Calibri" w:eastAsia="Calibri"/>
+          <w:color w:val="auto"/>
+          <w:spacing w:val="0"/>
+          <w:position w:val="0"/>
+          <w:sz w:val="28"/>
+          <w:shd w:fill="auto" w:val="clear"/>
+        </w:rPr>
+        <w:t xml:space="preserve"> מטפלים אוטומטית במיקבול ונעילה של משאבים</w:t>
+      </w:r>
+      <w:r>
+        <w:rPr>
+          <w:rFonts w:ascii="Calibri" w:hAnsi="Calibri" w:cs="Calibri" w:eastAsia="Calibri"/>
+          <w:color w:val="auto"/>
+          <w:spacing w:val="0"/>
+          <w:position w:val="0"/>
+          <w:sz w:val="28"/>
+          <w:shd w:fill="auto" w:val="clear"/>
+        </w:rPr>
+        <w:t xml:space="preserve">, </w:t>
+      </w:r>
+      <w:r>
+        <w:rPr>
+          <w:rFonts w:ascii="Calibri" w:hAnsi="Calibri" w:cs="Calibri" w:eastAsia="Calibri"/>
+          <w:color w:val="auto"/>
+          <w:spacing w:val="0"/>
+          <w:position w:val="0"/>
+          <w:sz w:val="28"/>
+          <w:shd w:fill="auto" w:val="clear"/>
+        </w:rPr>
+        <w:t xml:space="preserve">אך עלול להיווצר מצב בו בקשות שהיו חוקיות בעת שליחתן אינן חוקיות יותר</w:t>
+      </w:r>
+      <w:r>
+        <w:rPr>
+          <w:rFonts w:ascii="Calibri" w:hAnsi="Calibri" w:cs="Calibri" w:eastAsia="Calibri"/>
+          <w:color w:val="auto"/>
+          <w:spacing w:val="0"/>
+          <w:position w:val="0"/>
+          <w:sz w:val="28"/>
+          <w:shd w:fill="auto" w:val="clear"/>
+        </w:rPr>
+        <w:t xml:space="preserve">.</w:t>
+      </w:r>
+    </w:p>
+    <w:p>
+      <w:pPr>
+        <w:bidi w:val="true"/>
+        <w:spacing w:before="0" w:after="160" w:line="259"/>
+        <w:ind w:right="0" w:left="0" w:firstLine="0"/>
+        <w:jc w:val="left"/>
+        <w:rPr>
+          <w:rFonts w:ascii="Calibri" w:hAnsi="Calibri" w:cs="Calibri" w:eastAsia="Calibri"/>
+          <w:color w:val="auto"/>
+          <w:spacing w:val="0"/>
+          <w:position w:val="0"/>
+          <w:sz w:val="28"/>
+          <w:shd w:fill="auto" w:val="clear"/>
+        </w:rPr>
+      </w:pPr>
+      <w:r>
+        <w:rPr>
+          <w:rFonts w:ascii="Calibri" w:hAnsi="Calibri" w:cs="Calibri" w:eastAsia="Calibri"/>
+          <w:color w:val="auto"/>
+          <w:spacing w:val="0"/>
+          <w:position w:val="0"/>
+          <w:sz w:val="28"/>
+          <w:u w:val="single"/>
+          <w:shd w:fill="auto" w:val="clear"/>
+        </w:rPr>
+        <w:t xml:space="preserve">דוגמה למצב בעייתי</w:t>
+      </w:r>
+      <w:r>
+        <w:rPr>
+          <w:rFonts w:ascii="Calibri" w:hAnsi="Calibri" w:cs="Calibri" w:eastAsia="Calibri"/>
+          <w:color w:val="auto"/>
+          <w:spacing w:val="0"/>
+          <w:position w:val="0"/>
+          <w:sz w:val="28"/>
+          <w:u w:val="single"/>
+          <w:shd w:fill="auto" w:val="clear"/>
+        </w:rPr>
+        <w:t xml:space="preserve">:</w:t>
+      </w:r>
+      <w:r>
+        <w:rPr>
+          <w:rFonts w:ascii="Calibri" w:hAnsi="Calibri" w:cs="Calibri" w:eastAsia="Calibri"/>
+          <w:color w:val="auto"/>
+          <w:spacing w:val="0"/>
+          <w:position w:val="0"/>
+          <w:sz w:val="28"/>
+          <w:shd w:fill="auto" w:val="clear"/>
+        </w:rPr>
+        <w:t xml:space="preserve"> </w:t>
+      </w:r>
+      <w:r>
+        <w:rPr>
+          <w:rFonts w:ascii="Calibri" w:hAnsi="Calibri" w:cs="Calibri" w:eastAsia="Calibri"/>
+          <w:color w:val="auto"/>
+          <w:spacing w:val="0"/>
+          <w:position w:val="0"/>
+          <w:sz w:val="28"/>
+          <w:shd w:fill="auto" w:val="clear"/>
+        </w:rPr>
+        <w:t xml:space="preserve">המשבצת הריקה יושבת בתא הראשון ויש לה משבצות איתן היא יכולה להתחלף מימין ומלמטה</w:t>
+      </w:r>
+      <w:r>
+        <w:rPr>
+          <w:rFonts w:ascii="Calibri" w:hAnsi="Calibri" w:cs="Calibri" w:eastAsia="Calibri"/>
+          <w:color w:val="auto"/>
+          <w:spacing w:val="0"/>
+          <w:position w:val="0"/>
+          <w:sz w:val="28"/>
+          <w:shd w:fill="auto" w:val="clear"/>
+        </w:rPr>
+        <w:t xml:space="preserve">. </w:t>
+      </w:r>
+      <w:r>
+        <w:rPr>
+          <w:rFonts w:ascii="Calibri" w:hAnsi="Calibri" w:cs="Calibri" w:eastAsia="Calibri"/>
+          <w:color w:val="auto"/>
+          <w:spacing w:val="0"/>
+          <w:position w:val="0"/>
+          <w:sz w:val="28"/>
+          <w:shd w:fill="auto" w:val="clear"/>
+        </w:rPr>
+        <w:t xml:space="preserve">אם</w:t>
+      </w:r>
+      <w:r>
+        <w:rPr>
+          <w:rFonts w:ascii="Calibri" w:hAnsi="Calibri" w:cs="Calibri" w:eastAsia="Calibri"/>
+          <w:color w:val="auto"/>
+          <w:spacing w:val="0"/>
+          <w:position w:val="0"/>
+          <w:sz w:val="28"/>
+          <w:shd w:fill="auto" w:val="clear"/>
+        </w:rPr>
+        <w:t xml:space="preserve">, </w:t>
+      </w:r>
+      <w:r>
+        <w:rPr>
+          <w:rFonts w:ascii="Calibri" w:hAnsi="Calibri" w:cs="Calibri" w:eastAsia="Calibri"/>
+          <w:color w:val="auto"/>
+          <w:spacing w:val="0"/>
+          <w:position w:val="0"/>
+          <w:sz w:val="28"/>
+          <w:shd w:fill="auto" w:val="clear"/>
+        </w:rPr>
+        <w:t xml:space="preserve">למשל</w:t>
+      </w:r>
+      <w:r>
+        <w:rPr>
+          <w:rFonts w:ascii="Calibri" w:hAnsi="Calibri" w:cs="Calibri" w:eastAsia="Calibri"/>
+          <w:color w:val="auto"/>
+          <w:spacing w:val="0"/>
+          <w:position w:val="0"/>
+          <w:sz w:val="28"/>
+          <w:shd w:fill="auto" w:val="clear"/>
+        </w:rPr>
+        <w:t xml:space="preserve">, </w:t>
+      </w:r>
+      <w:r>
+        <w:rPr>
+          <w:rFonts w:ascii="Calibri" w:hAnsi="Calibri" w:cs="Calibri" w:eastAsia="Calibri"/>
+          <w:color w:val="auto"/>
+          <w:spacing w:val="0"/>
+          <w:position w:val="0"/>
+          <w:sz w:val="28"/>
+          <w:shd w:fill="auto" w:val="clear"/>
+        </w:rPr>
+        <w:t xml:space="preserve">נלחץ בו זמנית על החצים המתאימים</w:t>
+      </w:r>
+      <w:r>
+        <w:rPr>
+          <w:rFonts w:ascii="Calibri" w:hAnsi="Calibri" w:cs="Calibri" w:eastAsia="Calibri"/>
+          <w:color w:val="auto"/>
+          <w:spacing w:val="0"/>
+          <w:position w:val="0"/>
+          <w:sz w:val="28"/>
+          <w:shd w:fill="auto" w:val="clear"/>
+        </w:rPr>
+        <w:t xml:space="preserve">, </w:t>
+      </w:r>
+      <w:r>
+        <w:rPr>
+          <w:rFonts w:ascii="Calibri" w:hAnsi="Calibri" w:cs="Calibri" w:eastAsia="Calibri"/>
+          <w:color w:val="auto"/>
+          <w:spacing w:val="0"/>
+          <w:position w:val="0"/>
+          <w:sz w:val="28"/>
+          <w:shd w:fill="auto" w:val="clear"/>
+        </w:rPr>
+        <w:t xml:space="preserve">נוכל להעביר הלאה למערכת הלוגית את המיקומים שלהם ואת מיקום המשבצת הריקה</w:t>
+      </w:r>
+      <w:r>
+        <w:rPr>
+          <w:rFonts w:ascii="Calibri" w:hAnsi="Calibri" w:cs="Calibri" w:eastAsia="Calibri"/>
+          <w:color w:val="auto"/>
+          <w:spacing w:val="0"/>
+          <w:position w:val="0"/>
+          <w:sz w:val="28"/>
+          <w:shd w:fill="auto" w:val="clear"/>
+        </w:rPr>
+        <w:t xml:space="preserve">. </w:t>
+      </w:r>
+      <w:r>
+        <w:rPr>
+          <w:rFonts w:ascii="Calibri" w:hAnsi="Calibri" w:cs="Calibri" w:eastAsia="Calibri"/>
+          <w:color w:val="auto"/>
+          <w:spacing w:val="0"/>
+          <w:position w:val="0"/>
+          <w:sz w:val="28"/>
+          <w:shd w:fill="auto" w:val="clear"/>
+        </w:rPr>
+        <w:t xml:space="preserve">התוצאה של זה תהיה שכאשר המערכת תחליף בין שני המיקומים שקיבלה בפעם השניה היא תנסה להחליף בין שתי משבצות שאינן ריקות</w:t>
+      </w:r>
+      <w:r>
+        <w:rPr>
+          <w:rFonts w:ascii="Calibri" w:hAnsi="Calibri" w:cs="Calibri" w:eastAsia="Calibri"/>
+          <w:color w:val="auto"/>
+          <w:spacing w:val="0"/>
+          <w:position w:val="0"/>
+          <w:sz w:val="28"/>
+          <w:shd w:fill="auto" w:val="clear"/>
+        </w:rPr>
+        <w:t xml:space="preserve">, </w:t>
+      </w:r>
+      <w:r>
+        <w:rPr>
+          <w:rFonts w:ascii="Calibri" w:hAnsi="Calibri" w:cs="Calibri" w:eastAsia="Calibri"/>
+          <w:color w:val="auto"/>
+          <w:spacing w:val="0"/>
+          <w:position w:val="0"/>
+          <w:sz w:val="28"/>
+          <w:shd w:fill="auto" w:val="clear"/>
+        </w:rPr>
+        <w:t xml:space="preserve">שאסור לשחקן לנסות לבצע</w:t>
+      </w:r>
+      <w:r>
+        <w:rPr>
+          <w:rFonts w:ascii="Calibri" w:hAnsi="Calibri" w:cs="Calibri" w:eastAsia="Calibri"/>
+          <w:color w:val="auto"/>
+          <w:spacing w:val="0"/>
+          <w:position w:val="0"/>
+          <w:sz w:val="28"/>
+          <w:shd w:fill="auto" w:val="clear"/>
+        </w:rPr>
+        <w:t xml:space="preserve">.</w:t>
+      </w:r>
+    </w:p>
+    <w:p>
+      <w:pPr>
+        <w:bidi w:val="true"/>
+        <w:spacing w:before="0" w:after="160" w:line="259"/>
+        <w:ind w:right="0" w:left="0" w:firstLine="0"/>
+        <w:jc w:val="left"/>
+        <w:rPr>
+          <w:rFonts w:ascii="Calibri" w:hAnsi="Calibri" w:cs="Calibri" w:eastAsia="Calibri"/>
+          <w:color w:val="auto"/>
+          <w:spacing w:val="0"/>
+          <w:position w:val="0"/>
+          <w:sz w:val="28"/>
+          <w:shd w:fill="auto" w:val="clear"/>
+        </w:rPr>
+      </w:pPr>
+      <w:r>
+        <w:rPr>
+          <w:rFonts w:ascii="Calibri" w:hAnsi="Calibri" w:cs="Calibri" w:eastAsia="Calibri"/>
+          <w:color w:val="auto"/>
+          <w:spacing w:val="0"/>
+          <w:position w:val="0"/>
+          <w:sz w:val="28"/>
+          <w:u w:val="single"/>
+          <w:shd w:fill="auto" w:val="clear"/>
+        </w:rPr>
+        <w:t xml:space="preserve">פתרון</w:t>
+      </w:r>
+      <w:r>
+        <w:rPr>
+          <w:rFonts w:ascii="Calibri" w:hAnsi="Calibri" w:cs="Calibri" w:eastAsia="Calibri"/>
+          <w:color w:val="auto"/>
+          <w:spacing w:val="0"/>
+          <w:position w:val="0"/>
+          <w:sz w:val="28"/>
+          <w:u w:val="single"/>
+          <w:shd w:fill="auto" w:val="clear"/>
+        </w:rPr>
+        <w:t xml:space="preserve">:</w:t>
+      </w:r>
+      <w:r>
+        <w:rPr>
+          <w:rFonts w:ascii="Calibri" w:hAnsi="Calibri" w:cs="Calibri" w:eastAsia="Calibri"/>
+          <w:color w:val="auto"/>
+          <w:spacing w:val="0"/>
+          <w:position w:val="0"/>
+          <w:sz w:val="28"/>
+          <w:shd w:fill="auto" w:val="clear"/>
+        </w:rPr>
+        <w:t xml:space="preserve"> </w:t>
+      </w:r>
+      <w:r>
+        <w:rPr>
+          <w:rFonts w:ascii="Calibri" w:hAnsi="Calibri" w:cs="Calibri" w:eastAsia="Calibri"/>
+          <w:color w:val="auto"/>
+          <w:spacing w:val="0"/>
+          <w:position w:val="0"/>
+          <w:sz w:val="28"/>
+          <w:shd w:fill="auto" w:val="clear"/>
+        </w:rPr>
+        <w:t xml:space="preserve">במקום להעביר דברים שעלולים להיות אסורים לנסות לבצע כאשר הם נשלחים במקביל</w:t>
+      </w:r>
+      <w:r>
+        <w:rPr>
+          <w:rFonts w:ascii="Calibri" w:hAnsi="Calibri" w:cs="Calibri" w:eastAsia="Calibri"/>
+          <w:color w:val="auto"/>
+          <w:spacing w:val="0"/>
+          <w:position w:val="0"/>
+          <w:sz w:val="28"/>
+          <w:shd w:fill="auto" w:val="clear"/>
+        </w:rPr>
+        <w:t xml:space="preserve">, </w:t>
+      </w:r>
+      <w:r>
+        <w:rPr>
+          <w:rFonts w:ascii="Calibri" w:hAnsi="Calibri" w:cs="Calibri" w:eastAsia="Calibri"/>
+          <w:color w:val="auto"/>
+          <w:spacing w:val="0"/>
+          <w:position w:val="0"/>
+          <w:sz w:val="28"/>
+          <w:shd w:fill="auto" w:val="clear"/>
+        </w:rPr>
+        <w:t xml:space="preserve">התוכנה שלי שולחת אירועים עם בקשות אותן תמיד ניתן לנסות לבצע</w:t>
+      </w:r>
+      <w:r>
+        <w:rPr>
+          <w:rFonts w:ascii="Calibri" w:hAnsi="Calibri" w:cs="Calibri" w:eastAsia="Calibri"/>
+          <w:color w:val="auto"/>
+          <w:spacing w:val="0"/>
+          <w:position w:val="0"/>
+          <w:sz w:val="28"/>
+          <w:shd w:fill="auto" w:val="clear"/>
+        </w:rPr>
+        <w:t xml:space="preserve">, </w:t>
+      </w:r>
+      <w:r>
+        <w:rPr>
+          <w:rFonts w:ascii="Calibri" w:hAnsi="Calibri" w:cs="Calibri" w:eastAsia="Calibri"/>
+          <w:color w:val="auto"/>
+          <w:spacing w:val="0"/>
+          <w:position w:val="0"/>
+          <w:sz w:val="28"/>
+          <w:shd w:fill="auto" w:val="clear"/>
+        </w:rPr>
+        <w:t xml:space="preserve">גם אם אסור </w:t>
+      </w:r>
+      <w:r>
+        <w:rPr>
+          <w:rFonts w:ascii="Calibri" w:hAnsi="Calibri" w:cs="Calibri" w:eastAsia="Calibri"/>
+          <w:color w:val="auto"/>
+          <w:spacing w:val="0"/>
+          <w:position w:val="0"/>
+          <w:sz w:val="28"/>
+          <w:shd w:fill="auto" w:val="clear"/>
+        </w:rPr>
+        <w:t xml:space="preserve">(</w:t>
+      </w:r>
+      <w:r>
+        <w:rPr>
+          <w:rFonts w:ascii="Calibri" w:hAnsi="Calibri" w:cs="Calibri" w:eastAsia="Calibri"/>
+          <w:color w:val="auto"/>
+          <w:spacing w:val="0"/>
+          <w:position w:val="0"/>
+          <w:sz w:val="28"/>
+          <w:shd w:fill="auto" w:val="clear"/>
+        </w:rPr>
+        <w:t xml:space="preserve">כלומר</w:t>
+      </w:r>
+      <w:r>
+        <w:rPr>
+          <w:rFonts w:ascii="Calibri" w:hAnsi="Calibri" w:cs="Calibri" w:eastAsia="Calibri"/>
+          <w:color w:val="auto"/>
+          <w:spacing w:val="0"/>
+          <w:position w:val="0"/>
+          <w:sz w:val="28"/>
+          <w:shd w:fill="auto" w:val="clear"/>
+        </w:rPr>
+        <w:t xml:space="preserve">, </w:t>
+      </w:r>
+      <w:r>
+        <w:rPr>
+          <w:rFonts w:ascii="Calibri" w:hAnsi="Calibri" w:cs="Calibri" w:eastAsia="Calibri"/>
+          <w:color w:val="auto"/>
+          <w:spacing w:val="0"/>
+          <w:position w:val="0"/>
+          <w:sz w:val="28"/>
+          <w:shd w:fill="auto" w:val="clear"/>
+        </w:rPr>
+        <w:t xml:space="preserve">הן עלולות לזרוק אזהרה אבל לא שגיאה</w:t>
+      </w:r>
+      <w:r>
+        <w:rPr>
+          <w:rFonts w:ascii="Calibri" w:hAnsi="Calibri" w:cs="Calibri" w:eastAsia="Calibri"/>
+          <w:color w:val="auto"/>
+          <w:spacing w:val="0"/>
+          <w:position w:val="0"/>
+          <w:sz w:val="28"/>
+          <w:shd w:fill="auto" w:val="clear"/>
+        </w:rPr>
+        <w:t xml:space="preserve">). </w:t>
+      </w:r>
+      <w:r>
+        <w:rPr>
+          <w:rFonts w:ascii="Calibri" w:hAnsi="Calibri" w:cs="Calibri" w:eastAsia="Calibri"/>
+          <w:color w:val="auto"/>
+          <w:spacing w:val="0"/>
+          <w:position w:val="0"/>
+          <w:sz w:val="28"/>
+          <w:shd w:fill="auto" w:val="clear"/>
+        </w:rPr>
+        <w:t xml:space="preserve">למשל</w:t>
+      </w:r>
+      <w:r>
+        <w:rPr>
+          <w:rFonts w:ascii="Calibri" w:hAnsi="Calibri" w:cs="Calibri" w:eastAsia="Calibri"/>
+          <w:color w:val="auto"/>
+          <w:spacing w:val="0"/>
+          <w:position w:val="0"/>
+          <w:sz w:val="28"/>
+          <w:shd w:fill="auto" w:val="clear"/>
+        </w:rPr>
+        <w:t xml:space="preserve">- </w:t>
+      </w:r>
+      <w:r>
+        <w:rPr>
+          <w:rFonts w:ascii="Calibri" w:hAnsi="Calibri" w:cs="Calibri" w:eastAsia="Calibri"/>
+          <w:color w:val="auto"/>
+          <w:spacing w:val="0"/>
+          <w:position w:val="0"/>
+          <w:sz w:val="28"/>
+          <w:shd w:fill="auto" w:val="clear"/>
+        </w:rPr>
+        <w:t xml:space="preserve">נעביר את הכיוון היחסי למשבצת הריקה ואת מספר המשבצת הריקה אליו הוא מתייחס</w:t>
+      </w:r>
+      <w:r>
+        <w:rPr>
+          <w:rFonts w:ascii="Calibri" w:hAnsi="Calibri" w:cs="Calibri" w:eastAsia="Calibri"/>
+          <w:color w:val="auto"/>
+          <w:spacing w:val="0"/>
+          <w:position w:val="0"/>
+          <w:sz w:val="28"/>
+          <w:shd w:fill="auto" w:val="clear"/>
+        </w:rPr>
+        <w:t xml:space="preserve">, </w:t>
+      </w:r>
+      <w:r>
+        <w:rPr>
+          <w:rFonts w:ascii="Calibri" w:hAnsi="Calibri" w:cs="Calibri" w:eastAsia="Calibri"/>
+          <w:color w:val="auto"/>
+          <w:spacing w:val="0"/>
+          <w:position w:val="0"/>
+          <w:sz w:val="28"/>
+          <w:shd w:fill="auto" w:val="clear"/>
+        </w:rPr>
+        <w:t xml:space="preserve">וכך תמיד יש משבצת ריקה כחלק מההחלפה</w:t>
+      </w:r>
+      <w:r>
+        <w:rPr>
+          <w:rFonts w:ascii="Calibri" w:hAnsi="Calibri" w:cs="Calibri" w:eastAsia="Calibri"/>
+          <w:color w:val="auto"/>
+          <w:spacing w:val="0"/>
+          <w:position w:val="0"/>
+          <w:sz w:val="28"/>
+          <w:shd w:fill="auto" w:val="clear"/>
+        </w:rPr>
+        <w:t xml:space="preserve">. </w:t>
+      </w:r>
+      <w:r>
+        <w:rPr>
+          <w:rFonts w:ascii="Calibri" w:hAnsi="Calibri" w:cs="Calibri" w:eastAsia="Calibri"/>
+          <w:color w:val="auto"/>
+          <w:spacing w:val="0"/>
+          <w:position w:val="0"/>
+          <w:sz w:val="28"/>
+          <w:shd w:fill="auto" w:val="clear"/>
+        </w:rPr>
+        <w:t xml:space="preserve">עוד דוגמה תהיה העברת המיקום החדש בו כל משבצת צריכה להיות לגרפיקה</w:t>
+      </w:r>
+      <w:r>
+        <w:rPr>
+          <w:rFonts w:ascii="Calibri" w:hAnsi="Calibri" w:cs="Calibri" w:eastAsia="Calibri"/>
+          <w:color w:val="auto"/>
+          <w:spacing w:val="0"/>
+          <w:position w:val="0"/>
+          <w:sz w:val="28"/>
+          <w:shd w:fill="auto" w:val="clear"/>
+        </w:rPr>
+        <w:t xml:space="preserve">, </w:t>
+      </w:r>
+      <w:r>
+        <w:rPr>
+          <w:rFonts w:ascii="Calibri" w:hAnsi="Calibri" w:cs="Calibri" w:eastAsia="Calibri"/>
+          <w:color w:val="auto"/>
+          <w:spacing w:val="0"/>
+          <w:position w:val="0"/>
+          <w:sz w:val="28"/>
+          <w:shd w:fill="auto" w:val="clear"/>
+        </w:rPr>
+        <w:t xml:space="preserve">במקום להחליף בין מיקומי משבצות</w:t>
+      </w:r>
+      <w:r>
+        <w:rPr>
+          <w:rFonts w:ascii="Calibri" w:hAnsi="Calibri" w:cs="Calibri" w:eastAsia="Calibri"/>
+          <w:color w:val="auto"/>
+          <w:spacing w:val="0"/>
+          <w:position w:val="0"/>
+          <w:sz w:val="28"/>
+          <w:shd w:fill="auto" w:val="clear"/>
+        </w:rPr>
+        <w:t xml:space="preserve">, </w:t>
+      </w:r>
+      <w:r>
+        <w:rPr>
+          <w:rFonts w:ascii="Calibri" w:hAnsi="Calibri" w:cs="Calibri" w:eastAsia="Calibri"/>
+          <w:color w:val="auto"/>
+          <w:spacing w:val="0"/>
+          <w:position w:val="0"/>
+          <w:sz w:val="28"/>
+          <w:shd w:fill="auto" w:val="clear"/>
+        </w:rPr>
+        <w:t xml:space="preserve">מאותה סיבה</w:t>
+      </w:r>
+      <w:r>
+        <w:rPr>
+          <w:rFonts w:ascii="Calibri" w:hAnsi="Calibri" w:cs="Calibri" w:eastAsia="Calibri"/>
+          <w:color w:val="auto"/>
+          <w:spacing w:val="0"/>
+          <w:position w:val="0"/>
+          <w:sz w:val="28"/>
+          <w:shd w:fill="auto" w:val="clear"/>
+        </w:rPr>
+        <w:t xml:space="preserve">.</w:t>
+      </w:r>
+    </w:p>
+    <w:p>
+      <w:pPr>
+        <w:bidi w:val="true"/>
+        <w:spacing w:before="0" w:after="160" w:line="259"/>
+        <w:ind w:right="0" w:left="0" w:firstLine="0"/>
+        <w:jc w:val="left"/>
+        <w:rPr>
+          <w:rFonts w:ascii="Calibri" w:hAnsi="Calibri" w:cs="Calibri" w:eastAsia="Calibri"/>
+          <w:color w:val="auto"/>
+          <w:spacing w:val="0"/>
+          <w:position w:val="0"/>
+          <w:sz w:val="28"/>
+          <w:shd w:fill="auto" w:val="clear"/>
+        </w:rPr>
+      </w:pPr>
+      <w:r>
+        <w:rPr>
+          <w:rFonts w:ascii="Calibri" w:hAnsi="Calibri" w:cs="Calibri" w:eastAsia="Calibri"/>
+          <w:color w:val="auto"/>
+          <w:spacing w:val="0"/>
+          <w:position w:val="0"/>
+          <w:sz w:val="28"/>
+          <w:shd w:fill="auto" w:val="clear"/>
+        </w:rPr>
+        <w:t xml:space="preserve">2</w:t>
+      </w:r>
+      <w:r>
+        <w:rPr>
+          <w:rFonts w:ascii="Calibri" w:hAnsi="Calibri" w:cs="Calibri" w:eastAsia="Calibri"/>
+          <w:color w:val="auto"/>
+          <w:spacing w:val="0"/>
+          <w:position w:val="0"/>
+          <w:sz w:val="28"/>
+          <w:shd w:fill="auto" w:val="clear"/>
+        </w:rPr>
+        <w:t xml:space="preserve">. </w:t>
+      </w:r>
+      <w:r>
+        <w:rPr>
+          <w:rFonts w:ascii="Calibri" w:hAnsi="Calibri" w:cs="Calibri" w:eastAsia="Calibri"/>
+          <w:color w:val="auto"/>
+          <w:spacing w:val="0"/>
+          <w:position w:val="0"/>
+          <w:sz w:val="28"/>
+          <w:shd w:fill="auto" w:val="clear"/>
+        </w:rPr>
+        <w:t xml:space="preserve">ישנו</w:t>
+      </w:r>
+      <w:r>
+        <w:rPr>
+          <w:rFonts w:ascii="Calibri" w:hAnsi="Calibri" w:cs="Calibri" w:eastAsia="Calibri"/>
+          <w:color w:val="auto"/>
+          <w:spacing w:val="0"/>
+          <w:position w:val="0"/>
+          <w:sz w:val="28"/>
+          <w:shd w:fill="auto" w:val="clear"/>
+        </w:rPr>
+        <w:t xml:space="preserve">, </w:t>
+      </w:r>
+      <w:r>
+        <w:rPr>
+          <w:rFonts w:ascii="Calibri" w:hAnsi="Calibri" w:cs="Calibri" w:eastAsia="Calibri"/>
+          <w:color w:val="auto"/>
+          <w:spacing w:val="0"/>
+          <w:position w:val="0"/>
+          <w:sz w:val="28"/>
+          <w:shd w:fill="auto" w:val="clear"/>
+        </w:rPr>
+        <w:t xml:space="preserve">פוטנציאלית</w:t>
+      </w:r>
+      <w:r>
+        <w:rPr>
+          <w:rFonts w:ascii="Calibri" w:hAnsi="Calibri" w:cs="Calibri" w:eastAsia="Calibri"/>
+          <w:color w:val="auto"/>
+          <w:spacing w:val="0"/>
+          <w:position w:val="0"/>
+          <w:sz w:val="28"/>
+          <w:shd w:fill="auto" w:val="clear"/>
+        </w:rPr>
+        <w:t xml:space="preserve">, </w:t>
+      </w:r>
+      <w:r>
+        <w:rPr>
+          <w:rFonts w:ascii="Calibri" w:hAnsi="Calibri" w:cs="Calibri" w:eastAsia="Calibri"/>
+          <w:color w:val="auto"/>
+          <w:spacing w:val="0"/>
+          <w:position w:val="0"/>
+          <w:sz w:val="28"/>
+          <w:shd w:fill="auto" w:val="clear"/>
+        </w:rPr>
+        <w:t xml:space="preserve">הצורך להשמיד</w:t>
+      </w:r>
+      <w:r>
+        <w:rPr>
+          <w:rFonts w:ascii="Calibri" w:hAnsi="Calibri" w:cs="Calibri" w:eastAsia="Calibri"/>
+          <w:color w:val="auto"/>
+          <w:spacing w:val="0"/>
+          <w:position w:val="0"/>
+          <w:sz w:val="28"/>
+          <w:shd w:fill="auto" w:val="clear"/>
+        </w:rPr>
+        <w:t xml:space="preserve">(</w:t>
+      </w:r>
+      <w:r>
+        <w:rPr>
+          <w:rFonts w:ascii="Calibri" w:hAnsi="Calibri" w:cs="Calibri" w:eastAsia="Calibri"/>
+          <w:color w:val="auto"/>
+          <w:spacing w:val="0"/>
+          <w:position w:val="0"/>
+          <w:sz w:val="28"/>
+          <w:shd w:fill="auto" w:val="clear"/>
+        </w:rPr>
+        <w:t xml:space="preserve">despawn, </w:t>
+      </w:r>
+      <w:r>
+        <w:rPr>
+          <w:rFonts w:ascii="Calibri" w:hAnsi="Calibri" w:cs="Calibri" w:eastAsia="Calibri"/>
+          <w:color w:val="auto"/>
+          <w:spacing w:val="0"/>
+          <w:position w:val="0"/>
+          <w:sz w:val="28"/>
+          <w:shd w:fill="auto" w:val="clear"/>
+        </w:rPr>
+        <w:t xml:space="preserve">destroy</w:t>
+      </w:r>
+      <w:r>
+        <w:rPr>
+          <w:rFonts w:ascii="Calibri" w:hAnsi="Calibri" w:cs="Calibri" w:eastAsia="Calibri"/>
+          <w:color w:val="auto"/>
+          <w:spacing w:val="0"/>
+          <w:position w:val="0"/>
+          <w:sz w:val="28"/>
+          <w:shd w:fill="auto" w:val="clear"/>
+        </w:rPr>
+        <w:t xml:space="preserve">) </w:t>
+      </w:r>
+      <w:r>
+        <w:rPr>
+          <w:rFonts w:ascii="Calibri" w:hAnsi="Calibri" w:cs="Calibri" w:eastAsia="Calibri"/>
+          <w:color w:val="auto"/>
+          <w:spacing w:val="0"/>
+          <w:position w:val="0"/>
+          <w:sz w:val="28"/>
+          <w:shd w:fill="auto" w:val="clear"/>
+        </w:rPr>
+        <w:t xml:space="preserve">הרבה משבצות ולברוא </w:t>
+      </w:r>
+      <w:r>
+        <w:rPr>
+          <w:rFonts w:ascii="Calibri" w:hAnsi="Calibri" w:cs="Calibri" w:eastAsia="Calibri"/>
+          <w:color w:val="auto"/>
+          <w:spacing w:val="0"/>
+          <w:position w:val="0"/>
+          <w:sz w:val="28"/>
+          <w:shd w:fill="auto" w:val="clear"/>
+        </w:rPr>
+        <w:t xml:space="preserve">(</w:t>
+      </w:r>
+      <w:r>
+        <w:rPr>
+          <w:rFonts w:ascii="Calibri" w:hAnsi="Calibri" w:cs="Calibri" w:eastAsia="Calibri"/>
+          <w:color w:val="auto"/>
+          <w:spacing w:val="0"/>
+          <w:position w:val="0"/>
+          <w:sz w:val="28"/>
+          <w:shd w:fill="auto" w:val="clear"/>
+        </w:rPr>
+        <w:t xml:space="preserve">spawn, </w:t>
+      </w:r>
+      <w:r>
+        <w:rPr>
+          <w:rFonts w:ascii="Calibri" w:hAnsi="Calibri" w:cs="Calibri" w:eastAsia="Calibri"/>
+          <w:color w:val="auto"/>
+          <w:spacing w:val="0"/>
+          <w:position w:val="0"/>
+          <w:sz w:val="28"/>
+          <w:shd w:fill="auto" w:val="clear"/>
+        </w:rPr>
+        <w:t xml:space="preserve">instantiate</w:t>
+      </w:r>
+      <w:r>
+        <w:rPr>
+          <w:rFonts w:ascii="Calibri" w:hAnsi="Calibri" w:cs="Calibri" w:eastAsia="Calibri"/>
+          <w:color w:val="auto"/>
+          <w:spacing w:val="0"/>
+          <w:position w:val="0"/>
+          <w:sz w:val="28"/>
+          <w:shd w:fill="auto" w:val="clear"/>
+        </w:rPr>
+        <w:t xml:space="preserve">) </w:t>
+      </w:r>
+      <w:r>
+        <w:rPr>
+          <w:rFonts w:ascii="Calibri" w:hAnsi="Calibri" w:cs="Calibri" w:eastAsia="Calibri"/>
+          <w:color w:val="auto"/>
+          <w:spacing w:val="0"/>
+          <w:position w:val="0"/>
+          <w:sz w:val="28"/>
+          <w:shd w:fill="auto" w:val="clear"/>
+        </w:rPr>
+        <w:t xml:space="preserve">הרבה משבצות באותו פריים </w:t>
+      </w:r>
+      <w:r>
+        <w:rPr>
+          <w:rFonts w:ascii="Calibri" w:hAnsi="Calibri" w:cs="Calibri" w:eastAsia="Calibri"/>
+          <w:color w:val="auto"/>
+          <w:spacing w:val="0"/>
+          <w:position w:val="0"/>
+          <w:sz w:val="28"/>
+          <w:shd w:fill="auto" w:val="clear"/>
+        </w:rPr>
+        <w:t xml:space="preserve">(</w:t>
+      </w:r>
+      <w:r>
+        <w:rPr>
+          <w:rFonts w:ascii="Calibri" w:hAnsi="Calibri" w:cs="Calibri" w:eastAsia="Calibri"/>
+          <w:color w:val="auto"/>
+          <w:spacing w:val="0"/>
+          <w:position w:val="0"/>
+          <w:sz w:val="28"/>
+          <w:shd w:fill="auto" w:val="clear"/>
+        </w:rPr>
+        <w:t xml:space="preserve">למשל</w:t>
+      </w:r>
+      <w:r>
+        <w:rPr>
+          <w:rFonts w:ascii="Calibri" w:hAnsi="Calibri" w:cs="Calibri" w:eastAsia="Calibri"/>
+          <w:color w:val="auto"/>
+          <w:spacing w:val="0"/>
+          <w:position w:val="0"/>
+          <w:sz w:val="28"/>
+          <w:shd w:fill="auto" w:val="clear"/>
+        </w:rPr>
+        <w:t xml:space="preserve">, </w:t>
+      </w:r>
+      <w:r>
+        <w:rPr>
+          <w:rFonts w:ascii="Calibri" w:hAnsi="Calibri" w:cs="Calibri" w:eastAsia="Calibri"/>
+          <w:color w:val="auto"/>
+          <w:spacing w:val="0"/>
+          <w:position w:val="0"/>
+          <w:sz w:val="28"/>
+          <w:shd w:fill="auto" w:val="clear"/>
+        </w:rPr>
+        <w:t xml:space="preserve">כאשר עוברים מלוח עם </w:t>
+      </w:r>
+      <w:r>
+        <w:rPr>
+          <w:rFonts w:ascii="Calibri" w:hAnsi="Calibri" w:cs="Calibri" w:eastAsia="Calibri"/>
+          <w:color w:val="auto"/>
+          <w:spacing w:val="0"/>
+          <w:position w:val="0"/>
+          <w:sz w:val="28"/>
+          <w:shd w:fill="auto" w:val="clear"/>
+        </w:rPr>
+        <w:t xml:space="preserve">n=</w:t>
+      </w:r>
+      <w:r>
+        <w:rPr>
+          <w:rFonts w:ascii="Calibri" w:hAnsi="Calibri" w:cs="Calibri" w:eastAsia="Calibri"/>
+          <w:color w:val="auto"/>
+          <w:spacing w:val="0"/>
+          <w:position w:val="0"/>
+          <w:sz w:val="28"/>
+          <w:shd w:fill="auto" w:val="clear"/>
+        </w:rPr>
+        <w:t xml:space="preserve">40</w:t>
+      </w:r>
+      <w:r>
+        <w:rPr>
+          <w:rFonts w:ascii="Calibri" w:hAnsi="Calibri" w:cs="Calibri" w:eastAsia="Calibri"/>
+          <w:color w:val="auto"/>
+          <w:spacing w:val="0"/>
+          <w:position w:val="0"/>
+          <w:sz w:val="28"/>
+          <w:shd w:fill="auto" w:val="clear"/>
+        </w:rPr>
+        <w:t xml:space="preserve"> לוח עם </w:t>
+      </w:r>
+      <w:r>
+        <w:rPr>
+          <w:rFonts w:ascii="Calibri" w:hAnsi="Calibri" w:cs="Calibri" w:eastAsia="Calibri"/>
+          <w:color w:val="auto"/>
+          <w:spacing w:val="0"/>
+          <w:position w:val="0"/>
+          <w:sz w:val="28"/>
+          <w:shd w:fill="auto" w:val="clear"/>
+        </w:rPr>
+        <w:t xml:space="preserve">n=</w:t>
+      </w:r>
+      <w:r>
+        <w:rPr>
+          <w:rFonts w:ascii="Calibri" w:hAnsi="Calibri" w:cs="Calibri" w:eastAsia="Calibri"/>
+          <w:color w:val="auto"/>
+          <w:spacing w:val="0"/>
+          <w:position w:val="0"/>
+          <w:sz w:val="28"/>
+          <w:shd w:fill="auto" w:val="clear"/>
+        </w:rPr>
+        <w:t xml:space="preserve">42</w:t>
+      </w:r>
+      <w:r>
+        <w:rPr>
+          <w:rFonts w:ascii="Calibri" w:hAnsi="Calibri" w:cs="Calibri" w:eastAsia="Calibri"/>
+          <w:color w:val="auto"/>
+          <w:spacing w:val="0"/>
+          <w:position w:val="0"/>
+          <w:sz w:val="28"/>
+          <w:shd w:fill="auto" w:val="clear"/>
+        </w:rPr>
+        <w:t xml:space="preserve">). </w:t>
+      </w:r>
+      <w:r>
+        <w:rPr>
+          <w:rFonts w:ascii="Calibri" w:hAnsi="Calibri" w:cs="Calibri" w:eastAsia="Calibri"/>
+          <w:color w:val="auto"/>
+          <w:spacing w:val="0"/>
+          <w:position w:val="0"/>
+          <w:sz w:val="28"/>
+          <w:shd w:fill="auto" w:val="clear"/>
+        </w:rPr>
+        <w:t xml:space="preserve">זה מהלך מאוד יקר כיוון שהוא דורש טעינה ושחרור של משאבים רבים במסתכם דבר שעלול לתקוע את התוכנה לזמן רב עבור מספרים גדולים</w:t>
+      </w:r>
+      <w:r>
+        <w:rPr>
+          <w:rFonts w:ascii="Calibri" w:hAnsi="Calibri" w:cs="Calibri" w:eastAsia="Calibri"/>
+          <w:color w:val="auto"/>
+          <w:spacing w:val="0"/>
+          <w:position w:val="0"/>
+          <w:sz w:val="28"/>
+          <w:shd w:fill="auto" w:val="clear"/>
+        </w:rPr>
+        <w:t xml:space="preserve">. </w:t>
+      </w:r>
+    </w:p>
+    <w:p>
+      <w:pPr>
+        <w:bidi w:val="true"/>
+        <w:spacing w:before="0" w:after="160" w:line="259"/>
+        <w:ind w:right="0" w:left="0" w:firstLine="0"/>
+        <w:jc w:val="left"/>
+        <w:rPr>
+          <w:rFonts w:ascii="Calibri" w:hAnsi="Calibri" w:cs="Calibri" w:eastAsia="Calibri"/>
+          <w:b/>
+          <w:color w:val="auto"/>
+          <w:spacing w:val="0"/>
+          <w:position w:val="0"/>
+          <w:sz w:val="28"/>
+          <w:u w:val="single"/>
+          <w:shd w:fill="auto" w:val="clear"/>
+        </w:rPr>
+      </w:pPr>
+      <w:r>
+        <w:rPr>
+          <w:rFonts w:ascii="Calibri" w:hAnsi="Calibri" w:cs="Calibri" w:eastAsia="Calibri"/>
+          <w:color w:val="auto"/>
+          <w:spacing w:val="0"/>
+          <w:position w:val="0"/>
+          <w:sz w:val="28"/>
+          <w:u w:val="single"/>
+          <w:shd w:fill="auto" w:val="clear"/>
+        </w:rPr>
+        <w:t xml:space="preserve">פתרון</w:t>
+      </w:r>
+      <w:r>
+        <w:rPr>
+          <w:rFonts w:ascii="Calibri" w:hAnsi="Calibri" w:cs="Calibri" w:eastAsia="Calibri"/>
+          <w:color w:val="auto"/>
+          <w:spacing w:val="0"/>
+          <w:position w:val="0"/>
+          <w:sz w:val="28"/>
+          <w:u w:val="single"/>
+          <w:shd w:fill="auto" w:val="clear"/>
+        </w:rPr>
+        <w:t xml:space="preserve">:</w:t>
+      </w:r>
+      <w:r>
+        <w:rPr>
+          <w:rFonts w:ascii="Calibri" w:hAnsi="Calibri" w:cs="Calibri" w:eastAsia="Calibri"/>
+          <w:color w:val="auto"/>
+          <w:spacing w:val="0"/>
+          <w:position w:val="0"/>
+          <w:sz w:val="28"/>
+          <w:shd w:fill="auto" w:val="clear"/>
+        </w:rPr>
+        <w:t xml:space="preserve"> </w:t>
+      </w:r>
+      <w:r>
+        <w:rPr>
+          <w:rFonts w:ascii="Calibri" w:hAnsi="Calibri" w:cs="Calibri" w:eastAsia="Calibri"/>
+          <w:color w:val="auto"/>
+          <w:spacing w:val="0"/>
+          <w:position w:val="0"/>
+          <w:sz w:val="28"/>
+          <w:shd w:fill="auto" w:val="clear"/>
+        </w:rPr>
+        <w:t xml:space="preserve">נחזיק </w:t>
+      </w:r>
+      <w:r>
+        <w:rPr>
+          <w:rFonts w:ascii="Calibri" w:hAnsi="Calibri" w:cs="Calibri" w:eastAsia="Calibri"/>
+          <w:color w:val="auto"/>
+          <w:spacing w:val="0"/>
+          <w:position w:val="0"/>
+          <w:sz w:val="28"/>
+          <w:shd w:fill="auto" w:val="clear"/>
+        </w:rPr>
+        <w:t xml:space="preserve">hashmap</w:t>
+      </w:r>
+      <w:r>
+        <w:rPr>
+          <w:rFonts w:ascii="Calibri" w:hAnsi="Calibri" w:cs="Calibri" w:eastAsia="Calibri"/>
+          <w:color w:val="auto"/>
+          <w:spacing w:val="0"/>
+          <w:position w:val="0"/>
+          <w:sz w:val="28"/>
+          <w:shd w:fill="auto" w:val="clear"/>
+        </w:rPr>
+        <w:t xml:space="preserve"> בו יוחזקו כל המשבצות לפי סוג ואינדקס המשבצת</w:t>
+      </w:r>
+      <w:r>
+        <w:rPr>
+          <w:rFonts w:ascii="Calibri" w:hAnsi="Calibri" w:cs="Calibri" w:eastAsia="Calibri"/>
+          <w:color w:val="auto"/>
+          <w:spacing w:val="0"/>
+          <w:position w:val="0"/>
+          <w:sz w:val="28"/>
+          <w:shd w:fill="auto" w:val="clear"/>
+        </w:rPr>
+        <w:t xml:space="preserve">. </w:t>
+      </w:r>
+      <w:r>
+        <w:rPr>
+          <w:rFonts w:ascii="Calibri" w:hAnsi="Calibri" w:cs="Calibri" w:eastAsia="Calibri"/>
+          <w:color w:val="auto"/>
+          <w:spacing w:val="0"/>
+          <w:position w:val="0"/>
+          <w:sz w:val="28"/>
+          <w:shd w:fill="auto" w:val="clear"/>
+        </w:rPr>
+        <w:t xml:space="preserve">כאשר ניצור לוח חדש</w:t>
+      </w:r>
+      <w:r>
+        <w:rPr>
+          <w:rFonts w:ascii="Calibri" w:hAnsi="Calibri" w:cs="Calibri" w:eastAsia="Calibri"/>
+          <w:color w:val="auto"/>
+          <w:spacing w:val="0"/>
+          <w:position w:val="0"/>
+          <w:sz w:val="28"/>
+          <w:shd w:fill="auto" w:val="clear"/>
+        </w:rPr>
+        <w:t xml:space="preserve">, </w:t>
+      </w:r>
+      <w:r>
+        <w:rPr>
+          <w:rFonts w:ascii="Calibri" w:hAnsi="Calibri" w:cs="Calibri" w:eastAsia="Calibri"/>
+          <w:color w:val="auto"/>
+          <w:spacing w:val="0"/>
+          <w:position w:val="0"/>
+          <w:sz w:val="28"/>
+          <w:shd w:fill="auto" w:val="clear"/>
+        </w:rPr>
+        <w:t xml:space="preserve">נתייג תחילה את כל המשבצות בהן אנחנו משתמשים בלוח החדש</w:t>
+      </w:r>
+      <w:r>
+        <w:rPr>
+          <w:rFonts w:ascii="Calibri" w:hAnsi="Calibri" w:cs="Calibri" w:eastAsia="Calibri"/>
+          <w:color w:val="auto"/>
+          <w:spacing w:val="0"/>
+          <w:position w:val="0"/>
+          <w:sz w:val="28"/>
+          <w:shd w:fill="auto" w:val="clear"/>
+        </w:rPr>
+        <w:t xml:space="preserve">. </w:t>
+      </w:r>
+      <w:r>
+        <w:rPr>
+          <w:rFonts w:ascii="Calibri" w:hAnsi="Calibri" w:cs="Calibri" w:eastAsia="Calibri"/>
+          <w:color w:val="auto"/>
+          <w:spacing w:val="0"/>
+          <w:position w:val="0"/>
+          <w:sz w:val="28"/>
+          <w:shd w:fill="auto" w:val="clear"/>
+        </w:rPr>
+        <w:t xml:space="preserve">כעת נשמיד את המשבצות בהן אנחנו לא משתמשים</w:t>
+      </w:r>
+      <w:r>
+        <w:rPr>
+          <w:rFonts w:ascii="Calibri" w:hAnsi="Calibri" w:cs="Calibri" w:eastAsia="Calibri"/>
+          <w:color w:val="auto"/>
+          <w:spacing w:val="0"/>
+          <w:position w:val="0"/>
+          <w:sz w:val="28"/>
+          <w:shd w:fill="auto" w:val="clear"/>
+        </w:rPr>
+        <w:t xml:space="preserve">. </w:t>
+      </w:r>
+      <w:r>
+        <w:rPr>
+          <w:rFonts w:ascii="Calibri" w:hAnsi="Calibri" w:cs="Calibri" w:eastAsia="Calibri"/>
+          <w:color w:val="auto"/>
+          <w:spacing w:val="0"/>
+          <w:position w:val="0"/>
+          <w:sz w:val="28"/>
+          <w:shd w:fill="auto" w:val="clear"/>
+        </w:rPr>
+        <w:t xml:space="preserve">היה והלוח החדש גדול יותר</w:t>
+      </w:r>
+      <w:r>
+        <w:rPr>
+          <w:rFonts w:ascii="Calibri" w:hAnsi="Calibri" w:cs="Calibri" w:eastAsia="Calibri"/>
+          <w:color w:val="auto"/>
+          <w:spacing w:val="0"/>
+          <w:position w:val="0"/>
+          <w:sz w:val="28"/>
+          <w:shd w:fill="auto" w:val="clear"/>
+        </w:rPr>
+        <w:t xml:space="preserve">, </w:t>
+      </w:r>
+      <w:r>
+        <w:rPr>
+          <w:rFonts w:ascii="Calibri" w:hAnsi="Calibri" w:cs="Calibri" w:eastAsia="Calibri"/>
+          <w:color w:val="auto"/>
+          <w:spacing w:val="0"/>
+          <w:position w:val="0"/>
+          <w:sz w:val="28"/>
+          <w:shd w:fill="auto" w:val="clear"/>
+        </w:rPr>
+        <w:t xml:space="preserve">ניצור משבצות חדשות בנוסף למשבצות הקיימות </w:t>
+      </w:r>
+      <w:r>
+        <w:rPr>
+          <w:rFonts w:ascii="Calibri" w:hAnsi="Calibri" w:cs="Calibri" w:eastAsia="Calibri"/>
+          <w:color w:val="auto"/>
+          <w:spacing w:val="0"/>
+          <w:position w:val="0"/>
+          <w:sz w:val="28"/>
+          <w:shd w:fill="auto" w:val="clear"/>
+        </w:rPr>
+        <w:t xml:space="preserve">(</w:t>
+      </w:r>
+      <w:r>
+        <w:rPr>
+          <w:rFonts w:ascii="Calibri" w:hAnsi="Calibri" w:cs="Calibri" w:eastAsia="Calibri"/>
+          <w:color w:val="auto"/>
+          <w:spacing w:val="0"/>
+          <w:position w:val="0"/>
+          <w:sz w:val="28"/>
+          <w:shd w:fill="auto" w:val="clear"/>
+        </w:rPr>
+        <w:t xml:space="preserve">כלומר</w:t>
+      </w:r>
+      <w:r>
+        <w:rPr>
+          <w:rFonts w:ascii="Calibri" w:hAnsi="Calibri" w:cs="Calibri" w:eastAsia="Calibri"/>
+          <w:color w:val="auto"/>
+          <w:spacing w:val="0"/>
+          <w:position w:val="0"/>
+          <w:sz w:val="28"/>
+          <w:shd w:fill="auto" w:val="clear"/>
+        </w:rPr>
+        <w:t xml:space="preserve">, </w:t>
+      </w:r>
+      <w:r>
+        <w:rPr>
+          <w:rFonts w:ascii="Calibri" w:hAnsi="Calibri" w:cs="Calibri" w:eastAsia="Calibri"/>
+          <w:color w:val="auto"/>
+          <w:spacing w:val="0"/>
+          <w:position w:val="0"/>
+          <w:sz w:val="28"/>
+          <w:shd w:fill="auto" w:val="clear"/>
+        </w:rPr>
+        <w:t xml:space="preserve">החל מהמספר הבא על מנת שלא יהיו התנגשויות או יווצרו משבצות מיותרות</w:t>
+      </w:r>
+      <w:r>
+        <w:rPr>
+          <w:rFonts w:ascii="Calibri" w:hAnsi="Calibri" w:cs="Calibri" w:eastAsia="Calibri"/>
+          <w:color w:val="auto"/>
+          <w:spacing w:val="0"/>
+          <w:position w:val="0"/>
+          <w:sz w:val="28"/>
+          <w:shd w:fill="auto" w:val="clear"/>
+        </w:rPr>
+        <w:t xml:space="preserve">).</w:t>
+      </w:r>
+    </w:p>
+    <w:p>
+      <w:pPr>
+        <w:bidi w:val="true"/>
+        <w:spacing w:before="0" w:after="160" w:line="259"/>
+        <w:ind w:right="0" w:left="0" w:firstLine="0"/>
+        <w:jc w:val="left"/>
+        <w:rPr>
+          <w:rFonts w:ascii="Calibri" w:hAnsi="Calibri" w:cs="Calibri" w:eastAsia="Calibri"/>
+          <w:b/>
+          <w:color w:val="auto"/>
+          <w:spacing w:val="0"/>
+          <w:position w:val="0"/>
+          <w:sz w:val="28"/>
+          <w:u w:val="single"/>
+          <w:shd w:fill="auto" w:val="clear"/>
+        </w:rPr>
+      </w:pPr>
+    </w:p>
+    <w:p>
+      <w:pPr>
+        <w:bidi w:val="true"/>
+        <w:spacing w:before="0" w:after="160" w:line="259"/>
+        <w:ind w:right="0" w:left="0" w:firstLine="0"/>
+        <w:jc w:val="left"/>
+        <w:rPr>
+          <w:rFonts w:ascii="Calibri" w:hAnsi="Calibri" w:cs="Calibri" w:eastAsia="Calibri"/>
+          <w:color w:val="auto"/>
+          <w:spacing w:val="0"/>
+          <w:position w:val="0"/>
+          <w:sz w:val="28"/>
+          <w:shd w:fill="auto" w:val="clear"/>
+        </w:rPr>
+      </w:pPr>
+      <w:r>
+        <w:rPr>
+          <w:rFonts w:ascii="Calibri" w:hAnsi="Calibri" w:cs="Calibri" w:eastAsia="Calibri"/>
+          <w:b/>
+          <w:color w:val="auto"/>
+          <w:spacing w:val="0"/>
+          <w:position w:val="0"/>
+          <w:sz w:val="28"/>
+          <w:u w:val="single"/>
+          <w:shd w:fill="auto" w:val="clear"/>
+        </w:rPr>
+        <w:t xml:space="preserve">טיוטה</w:t>
+      </w:r>
+      <w:r>
+        <w:rPr>
+          <w:rFonts w:ascii="Calibri" w:hAnsi="Calibri" w:cs="Calibri" w:eastAsia="Calibri"/>
+          <w:b/>
+          <w:color w:val="auto"/>
+          <w:spacing w:val="0"/>
+          <w:position w:val="0"/>
+          <w:sz w:val="28"/>
+          <w:u w:val="single"/>
+          <w:shd w:fill="auto" w:val="clear"/>
+        </w:rPr>
+        <w:t xml:space="preserve">:</w:t>
+      </w:r>
+    </w:p>
+    <w:p>
+      <w:pPr>
+        <w:bidi w:val="true"/>
+        <w:spacing w:before="0" w:after="160" w:line="259"/>
+        <w:ind w:right="0" w:left="0" w:firstLine="0"/>
+        <w:jc w:val="left"/>
+        <w:rPr>
+          <w:rFonts w:ascii="Calibri" w:hAnsi="Calibri" w:cs="Calibri" w:eastAsia="Calibri"/>
+          <w:color w:val="auto"/>
+          <w:spacing w:val="0"/>
+          <w:position w:val="0"/>
+          <w:sz w:val="28"/>
+          <w:shd w:fill="auto" w:val="clear"/>
+        </w:rPr>
+      </w:pPr>
+      <w:r>
+        <w:rPr>
+          <w:rFonts w:ascii="Calibri" w:hAnsi="Calibri" w:cs="Calibri" w:eastAsia="Calibri"/>
+          <w:color w:val="auto"/>
+          <w:spacing w:val="0"/>
+          <w:position w:val="0"/>
+          <w:sz w:val="28"/>
+          <w:shd w:fill="auto" w:val="clear"/>
+        </w:rPr>
         <w:t xml:space="preserve">נרצה ליצור לוח פתיר</w:t>
       </w:r>
       <w:r>
@@ -847,18 +2819,7 @@
           <w:sz w:val="28"/>
           <w:shd w:fill="auto" w:val="clear"/>
         </w:rPr>
-        <w:t xml:space="preserve">).</w:t>
-      </w:r>
-      <w:r>
-        <w:rPr>
-          <w:rFonts w:ascii="Calibri" w:hAnsi="Calibri" w:cs="Calibri" w:eastAsia="Calibri"/>
-          <w:color w:val="auto"/>
-          <w:spacing w:val="0"/>
-          <w:position w:val="0"/>
-          <w:sz w:val="28"/>
-          <w:shd w:fill="auto" w:val="clear"/>
-        </w:rPr>
-        <w:t xml:space="preserve"> </w:t>
+        <w:t xml:space="preserve">). </w:t>
       </w:r>
     </w:p>
     <w:p>
@@ -1983,18 +3944,7 @@
           <w:sz w:val="28"/>
           <w:shd w:fill="auto" w:val="clear"/>
         </w:rPr>
-        <w:t xml:space="preserve"> </w:t>
-      </w:r>
-      <w:r>
-        <w:rPr>
-          <w:rFonts w:ascii="Calibri" w:hAnsi="Calibri" w:cs="Calibri" w:eastAsia="Calibri"/>
-          <w:color w:val="auto"/>
-          <w:spacing w:val="0"/>
-          <w:position w:val="0"/>
-          <w:sz w:val="28"/>
-          <w:shd w:fill="auto" w:val="clear"/>
-        </w:rPr>
-        <w:t xml:space="preserve">כלומר</w:t>
+        <w:t xml:space="preserve"> כלומר</w:t>
       </w:r>
       <w:r>
         <w:rPr>
@@ -2212,18 +4162,7 @@
           <w:sz w:val="28"/>
           <w:shd w:fill="auto" w:val="clear"/>
         </w:rPr>
-        <w:t xml:space="preserve"> </w:t>
-      </w:r>
-      <w:r>
-        <w:rPr>
-          <w:rFonts w:ascii="Calibri" w:hAnsi="Calibri" w:cs="Calibri" w:eastAsia="Calibri"/>
-          <w:color w:val="auto"/>
-          <w:spacing w:val="0"/>
-          <w:position w:val="0"/>
-          <w:sz w:val="28"/>
-          <w:shd w:fill="auto" w:val="clear"/>
-        </w:rPr>
-        <w:t xml:space="preserve">כלומר</w:t>
+        <w:t xml:space="preserve"> כלומר</w:t>
       </w:r>
       <w:r>
         <w:rPr>

</xml_diff>